<commit_message>
- Updated requirement document
</commit_message>
<xml_diff>
--- a/document/Asg_2__Requirement__Document_FairFree_v-0.0.1.docx
+++ b/document/Asg_2__Requirement__Document_FairFree_v-0.0.1.docx
@@ -1,8 +1,8 @@
 
 <file path=word/document.xml><?xml version="1.0" encoding="utf-8"?>
-<w:document xmlns:wpc="http://schemas.microsoft.com/office/word/2010/wordprocessingCanvas" xmlns:cx="http://schemas.microsoft.com/office/drawing/2014/chartex" xmlns:cx1="http://schemas.microsoft.com/office/drawing/2015/9/8/chartex" xmlns:cx2="http://schemas.microsoft.com/office/drawing/2015/10/21/chartex" xmlns:cx3="http://schemas.microsoft.com/office/drawing/2016/5/9/chartex" xmlns:cx4="http://schemas.microsoft.com/office/drawing/2016/5/10/chartex" xmlns:cx5="http://schemas.microsoft.com/office/drawing/2016/5/11/chartex" xmlns:cx6="http://schemas.microsoft.com/office/drawing/2016/5/12/chartex" xmlns:cx7="http://schemas.microsoft.com/office/drawing/2016/5/13/chartex" xmlns:cx8="http://schemas.microsoft.com/office/drawing/2016/5/14/chartex" xmlns:mc="http://schemas.openxmlformats.org/markup-compatibility/2006" xmlns:aink="http://schemas.microsoft.com/office/drawing/2016/ink" xmlns:am3d="http://schemas.microsoft.com/office/drawing/2017/model3d" xmlns:o="urn:schemas-microsoft-com:office:office" xmlns:oel="http://schemas.microsoft.com/office/2019/extlst" xmlns:r="http://schemas.openxmlformats.org/officeDocument/2006/relationships" xmlns:m="http://schemas.openxmlformats.org/officeDocument/2006/math" xmlns:v="urn:schemas-microsoft-com:vml" xmlns:wp14="http://schemas.microsoft.com/office/word/2010/wordprocessingDrawing" xmlns:wp="http://schemas.openxmlformats.org/drawingml/2006/wordprocessingDrawing" xmlns:w10="urn:schemas-microsoft-com:office:word" xmlns:w="http://schemas.openxmlformats.org/wordprocessingml/2006/main" xmlns:w14="http://schemas.microsoft.com/office/word/2010/wordml" xmlns:w15="http://schemas.microsoft.com/office/word/2012/wordml" xmlns:w16cex="http://schemas.microsoft.com/office/word/2018/wordml/cex" xmlns:w16cid="http://schemas.microsoft.com/office/word/2016/wordml/cid" xmlns:w16="http://schemas.microsoft.com/office/word/2018/wordml" xmlns:w16du="http://schemas.microsoft.com/office/word/2023/wordml/word16du" xmlns:w16sdtdh="http://schemas.microsoft.com/office/word/2020/wordml/sdtdatahash" xmlns:w16sdtfl="http://schemas.microsoft.com/office/word/2024/wordml/sdtformatlock" xmlns:w16se="http://schemas.microsoft.com/office/word/2015/wordml/symex" xmlns:wpg="http://schemas.microsoft.com/office/word/2010/wordprocessingGroup" xmlns:wpi="http://schemas.microsoft.com/office/word/2010/wordprocessingInk" xmlns:wne="http://schemas.microsoft.com/office/word/2006/wordml" xmlns:wps="http://schemas.microsoft.com/office/word/2010/wordprocessingShape" xmlns:a="http://schemas.openxmlformats.org/drawingml/2006/main" xmlns:pic="http://schemas.openxmlformats.org/drawingml/2006/picture" mc:Ignorable="w14 w15 w16se w16cid w16 w16cex w16sdtdh w16sdtfl w16du wp14">
+<w:document xmlns:wpc="http://schemas.microsoft.com/office/word/2010/wordprocessingCanvas" xmlns:cx="http://schemas.microsoft.com/office/drawing/2014/chartex" xmlns:cx1="http://schemas.microsoft.com/office/drawing/2015/9/8/chartex" xmlns:cx2="http://schemas.microsoft.com/office/drawing/2015/10/21/chartex" xmlns:cx3="http://schemas.microsoft.com/office/drawing/2016/5/9/chartex" xmlns:cx4="http://schemas.microsoft.com/office/drawing/2016/5/10/chartex" xmlns:cx5="http://schemas.microsoft.com/office/drawing/2016/5/11/chartex" xmlns:cx6="http://schemas.microsoft.com/office/drawing/2016/5/12/chartex" xmlns:cx7="http://schemas.microsoft.com/office/drawing/2016/5/13/chartex" xmlns:cx8="http://schemas.microsoft.com/office/drawing/2016/5/14/chartex" xmlns:mc="http://schemas.openxmlformats.org/markup-compatibility/2006" xmlns:aink="http://schemas.microsoft.com/office/drawing/2016/ink" xmlns:am3d="http://schemas.microsoft.com/office/drawing/2017/model3d" xmlns:o="urn:schemas-microsoft-com:office:office" xmlns:oel="http://schemas.microsoft.com/office/2019/extlst" xmlns:r="http://schemas.openxmlformats.org/officeDocument/2006/relationships" xmlns:m="http://schemas.openxmlformats.org/officeDocument/2006/math" xmlns:v="urn:schemas-microsoft-com:vml" xmlns:wp14="http://schemas.microsoft.com/office/word/2010/wordprocessingDrawing" xmlns:wp="http://schemas.openxmlformats.org/drawingml/2006/wordprocessingDrawing" xmlns:w10="urn:schemas-microsoft-com:office:word" xmlns:w="http://schemas.openxmlformats.org/wordprocessingml/2006/main" xmlns:w14="http://schemas.microsoft.com/office/word/2010/wordml" xmlns:w15="http://schemas.microsoft.com/office/word/2012/wordml" xmlns:w16cex="http://schemas.microsoft.com/office/word/2018/wordml/cex" xmlns:w16cid="http://schemas.microsoft.com/office/word/2016/wordml/cid" xmlns:w16="http://schemas.microsoft.com/office/word/2018/wordml" xmlns:w16du="http://schemas.microsoft.com/office/word/2023/wordml/word16du" xmlns:w16sdtdh="http://schemas.microsoft.com/office/word/2020/wordml/sdtdatahash" xmlns:w16sdtfl="http://schemas.microsoft.com/office/word/2024/wordml/sdtformatlock" xmlns:w16se="http://schemas.microsoft.com/office/word/2015/wordml/symex" xmlns:wpg="http://schemas.microsoft.com/office/word/2010/wordprocessingGroup" xmlns:wpi="http://schemas.microsoft.com/office/word/2010/wordprocessingInk" xmlns:wne="http://schemas.microsoft.com/office/word/2006/wordml" xmlns:wps="http://schemas.microsoft.com/office/word/2010/wordprocessingShape" mc:Ignorable="w14 w15 w16se w16cid w16 w16cex w16sdtdh w16sdtfl w16du wp14">
   <w:body>
-    <w:p xmlns:wp14="http://schemas.microsoft.com/office/word/2010/wordml" wp14:textId="77777777">
+    <w:p>
       <w:pPr>
         <w:pStyle w:val="Heading1"/>
         <w:keepNext w:val="0"/>
@@ -13,7 +13,7 @@
           <w:bCs/>
         </w:rPr>
       </w:pPr>
-      <w:bookmarkStart w:name="_iyuy51g8iql6" w:colFirst="0" w:colLast="0" w:id="0"/>
+      <w:bookmarkStart w:id="0" w:name="_iyuy51g8iql6" w:colFirst="0" w:colLast="0"/>
       <w:bookmarkEnd w:id="0"/>
       <w:r>
         <w:rPr>
@@ -23,8 +23,8 @@
         <w:t>Requirement Document</w:t>
       </w:r>
     </w:p>
-    <w:p xmlns:wp14="http://schemas.microsoft.com/office/word/2010/wordml" wp14:textId="77777777"/>
-    <w:p xmlns:wp14="http://schemas.microsoft.com/office/word/2010/wordml" wp14:textId="77777777">
+    <w:p/>
+    <w:p>
       <w:pPr>
         <w:rPr>
           <w:b/>
@@ -45,7 +45,7 @@
         <w:t>Requirements:</w:t>
       </w:r>
     </w:p>
-    <w:p xmlns:wp14="http://schemas.microsoft.com/office/word/2010/wordml" wp14:textId="77777777">
+    <w:p>
       <w:pPr>
         <w:pStyle w:val="Heading2"/>
         <w:keepNext w:val="0"/>
@@ -58,7 +58,7 @@
           <w:szCs w:val="28"/>
         </w:rPr>
       </w:pPr>
-      <w:bookmarkStart w:name="_btx1ym3gkbsa" w:colFirst="0" w:colLast="0" w:id="1"/>
+      <w:bookmarkStart w:id="1" w:name="_btx1ym3gkbsa" w:colFirst="0" w:colLast="0"/>
       <w:bookmarkEnd w:id="1"/>
       <w:r>
         <w:rPr>
@@ -70,7 +70,7 @@
         <w:t>1. Introduction</w:t>
       </w:r>
     </w:p>
-    <w:p xmlns:wp14="http://schemas.microsoft.com/office/word/2010/wordml" wp14:textId="77777777">
+    <w:p>
       <w:pPr>
         <w:spacing w:before="240" w:after="240"/>
         <w:jc w:val="both"/>
@@ -79,44 +79,23 @@
         <w:rPr>
           <w:lang w:val="en-US"/>
         </w:rPr>
-        <w:t xml:space="preserve">The platform is a public, free-to-use system designed to </w:t>
-      </w:r>
-      <w:r>
-        <w:rPr>
-          <w:lang w:val="en-US"/>
-        </w:rPr>
-        <w:t>facilitate</w:t>
-      </w:r>
-      <w:r>
-        <w:rPr>
-          <w:lang w:val="en-US"/>
-        </w:rPr>
-        <w:t xml:space="preserve"> the tracking and donation of items prone to damage or </w:t>
-      </w:r>
-      <w:r>
-        <w:rPr>
-          <w:lang w:val="en-US"/>
-        </w:rPr>
-        <w:t>expiration</w:t>
-      </w:r>
-      <w:r>
-        <w:rPr>
-          <w:lang w:val="en-US"/>
-        </w:rPr>
-        <w:t>. It enables users to post items for donation, browse available items, claim items, and receive notifications for expiring items. The system also provides dashboards and analytics to visualize user activities and item management.</w:t>
-      </w:r>
-    </w:p>
-    <w:p xmlns:wp14="http://schemas.microsoft.com/office/word/2010/wordml" wp14:textId="77777777">
+        <w:t>The platform is a public, free-to-use system designed to facilitate the tracking and donation of items prone to damage or expiration. It enables users to post items for donation, browse available items, claim items, and receive notifications for expiring items. The system also provides dashboards and analytics to visualize user activities and item management.</w:t>
+      </w:r>
+    </w:p>
+    <w:p>
       <w:pPr>
         <w:spacing w:before="240" w:after="240"/>
       </w:pPr>
       <w:r>
-        <w:pict w14:anchorId="4EF055D2">
-          <v:rect id="_x0000_i1025" style="width:0;height:1.5pt" o:hr="t" o:hrstd="t" o:hralign="center" fillcolor="#a0a0a0" stroked="f"/>
+        <w:rPr>
+          <w:noProof/>
+        </w:rPr>
+        <w:pict w14:anchorId="3ADFC43E">
+          <v:rect id="_x0000_i1028" alt="" style="width:468pt;height:.05pt;mso-width-percent:0;mso-height-percent:0;mso-width-percent:0;mso-height-percent:0" o:hralign="center" o:hrstd="t" o:hr="t" fillcolor="#a0a0a0" stroked="f"/>
         </w:pict>
       </w:r>
     </w:p>
-    <w:p xmlns:wp14="http://schemas.microsoft.com/office/word/2010/wordml" wp14:textId="77777777">
+    <w:p>
       <w:pPr>
         <w:pStyle w:val="Heading2"/>
         <w:keepNext w:val="0"/>
@@ -129,7 +108,7 @@
           <w:szCs w:val="28"/>
         </w:rPr>
       </w:pPr>
-      <w:bookmarkStart w:name="_8fefhzses9d1" w:colFirst="0" w:colLast="0" w:id="2"/>
+      <w:bookmarkStart w:id="2" w:name="_8fefhzses9d1" w:colFirst="0" w:colLast="0"/>
       <w:bookmarkEnd w:id="2"/>
       <w:r>
         <w:rPr>
@@ -141,7 +120,7 @@
         <w:t>2. System Functions (What the System Will Do)</w:t>
       </w:r>
     </w:p>
-    <w:p xmlns:wp14="http://schemas.microsoft.com/office/word/2010/wordml" wp14:textId="77777777">
+    <w:p>
       <w:pPr>
         <w:numPr>
           <w:ilvl w:val="0"/>
@@ -164,7 +143,7 @@
         <w:br/>
       </w:r>
     </w:p>
-    <w:p xmlns:wp14="http://schemas.microsoft.com/office/word/2010/wordml" wp14:textId="77777777">
+    <w:p>
       <w:pPr>
         <w:numPr>
           <w:ilvl w:val="1"/>
@@ -175,7 +154,7 @@
         <w:t>Registration and login with verified credentials (e.g., email).</w:t>
       </w:r>
     </w:p>
-    <w:p xmlns:wp14="http://schemas.microsoft.com/office/word/2010/wordml" wp14:textId="77777777">
+    <w:p>
       <w:pPr>
         <w:numPr>
           <w:ilvl w:val="1"/>
@@ -189,7 +168,7 @@
         <w:br/>
       </w:r>
     </w:p>
-    <w:p xmlns:wp14="http://schemas.microsoft.com/office/word/2010/wordml" wp14:textId="77777777">
+    <w:p>
       <w:pPr>
         <w:numPr>
           <w:ilvl w:val="0"/>
@@ -211,7 +190,7 @@
         <w:br/>
       </w:r>
     </w:p>
-    <w:p xmlns:wp14="http://schemas.microsoft.com/office/word/2010/wordml" wp14:textId="77777777">
+    <w:p>
       <w:pPr>
         <w:numPr>
           <w:ilvl w:val="1"/>
@@ -222,34 +201,33 @@
         <w:t>Users can post items for donation, providing details such as images, location, phone number, and other relevant information.</w:t>
       </w:r>
     </w:p>
-    <w:p xmlns:wp14="http://schemas.microsoft.com/office/word/2010/wordml" wp14:textId="77777777">
+    <w:p>
       <w:pPr>
         <w:numPr>
           <w:ilvl w:val="1"/>
           <w:numId w:val="1"/>
         </w:numPr>
-        <w:rPr/>
       </w:pPr>
       <w:r>
         <w:rPr>
           <w:lang w:val="en-US"/>
         </w:rPr>
-        <w:t xml:space="preserve">Users can list, </w:t>
+        <w:t>Users can list, delete (if owned),</w:t>
       </w:r>
       <w:r>
         <w:rPr>
           <w:lang w:val="en-US"/>
         </w:rPr>
-        <w:t>delete</w:t>
+        <w:t xml:space="preserve"> approve for claim</w:t>
       </w:r>
       <w:r>
         <w:rPr>
           <w:lang w:val="en-US"/>
         </w:rPr>
-        <w:t xml:space="preserve"> (if owned), and view their posted items.</w:t>
-      </w:r>
-    </w:p>
-    <w:p xmlns:wp14="http://schemas.microsoft.com/office/word/2010/wordml" wp14:textId="77777777">
+        <w:t xml:space="preserve"> and view their posted items.</w:t>
+      </w:r>
+    </w:p>
+    <w:p>
       <w:pPr>
         <w:numPr>
           <w:ilvl w:val="1"/>
@@ -263,25 +241,13 @@
         <w:rPr>
           <w:lang w:val="en-US"/>
         </w:rPr>
-        <w:t xml:space="preserve">Users can browse items posted by others, including images, details, and pickup </w:t>
-      </w:r>
-      <w:r>
-        <w:rPr>
-          <w:lang w:val="en-US"/>
-        </w:rPr>
-        <w:t>location</w:t>
-      </w:r>
-      <w:r>
-        <w:rPr>
-          <w:lang w:val="en-US"/>
-        </w:rPr>
-        <w:t>.</w:t>
+        <w:t>Users can browse items posted by others, including images, details, and pickup location.</w:t>
       </w:r>
       <w:r>
         <w:br/>
       </w:r>
     </w:p>
-    <w:p xmlns:wp14="http://schemas.microsoft.com/office/word/2010/wordml" wp14:textId="77777777">
+    <w:p>
       <w:pPr>
         <w:numPr>
           <w:ilvl w:val="0"/>
@@ -303,7 +269,7 @@
         <w:br/>
       </w:r>
     </w:p>
-    <w:p xmlns:wp14="http://schemas.microsoft.com/office/word/2010/wordml" wp14:textId="77777777">
+    <w:p>
       <w:pPr>
         <w:numPr>
           <w:ilvl w:val="1"/>
@@ -314,7 +280,7 @@
         <w:t>Users can claim items, marking them as on hold.</w:t>
       </w:r>
     </w:p>
-    <w:p xmlns:wp14="http://schemas.microsoft.com/office/word/2010/wordml" wp14:textId="77777777">
+    <w:p>
       <w:pPr>
         <w:numPr>
           <w:ilvl w:val="1"/>
@@ -328,7 +294,7 @@
         <w:br/>
       </w:r>
     </w:p>
-    <w:p xmlns:wp14="http://schemas.microsoft.com/office/word/2010/wordml" wp14:textId="77777777">
+    <w:p>
       <w:pPr>
         <w:numPr>
           <w:ilvl w:val="0"/>
@@ -350,7 +316,7 @@
         <w:br/>
       </w:r>
     </w:p>
-    <w:p xmlns:wp14="http://schemas.microsoft.com/office/word/2010/wordml" wp14:textId="77777777">
+    <w:p>
       <w:pPr>
         <w:numPr>
           <w:ilvl w:val="1"/>
@@ -364,37 +330,13 @@
         <w:rPr>
           <w:lang w:val="en-US"/>
         </w:rPr>
-        <w:t xml:space="preserve">Alerts for items approaching </w:t>
-      </w:r>
-      <w:r>
-        <w:rPr>
-          <w:lang w:val="en-US"/>
-        </w:rPr>
-        <w:t>expiration</w:t>
-      </w:r>
-      <w:r>
-        <w:rPr>
-          <w:lang w:val="en-US"/>
-        </w:rPr>
-        <w:t xml:space="preserve"> (e.g., 5 days before or on the </w:t>
-      </w:r>
-      <w:r>
-        <w:rPr>
-          <w:lang w:val="en-US"/>
-        </w:rPr>
-        <w:t>expiration</w:t>
-      </w:r>
-      <w:r>
-        <w:rPr>
-          <w:lang w:val="en-US"/>
-        </w:rPr>
-        <w:t xml:space="preserve"> day).</w:t>
+        <w:t>Alerts for items approaching expiration (e.g., 5 days before or on the expiration day).</w:t>
       </w:r>
       <w:r>
         <w:br/>
       </w:r>
     </w:p>
-    <w:p xmlns:wp14="http://schemas.microsoft.com/office/word/2010/wordml" wp14:textId="77777777">
+    <w:p>
       <w:pPr>
         <w:numPr>
           <w:ilvl w:val="0"/>
@@ -416,7 +358,7 @@
         <w:br/>
       </w:r>
     </w:p>
-    <w:p xmlns:wp14="http://schemas.microsoft.com/office/word/2010/wordml" wp14:textId="77777777">
+    <w:p>
       <w:pPr>
         <w:numPr>
           <w:ilvl w:val="1"/>
@@ -424,13 +366,14 @@
         </w:numPr>
       </w:pPr>
       <w:r>
+        <w:lastRenderedPageBreak/>
         <w:t>Dashboards provide insights on users, items, and a few activities across the platform.</w:t>
       </w:r>
       <w:r>
         <w:br/>
       </w:r>
     </w:p>
-    <w:p xmlns:wp14="http://schemas.microsoft.com/office/word/2010/wordml" wp14:textId="77777777">
+    <w:p>
       <w:pPr>
         <w:numPr>
           <w:ilvl w:val="1"/>
@@ -445,17 +388,20 @@
         <w:br/>
       </w:r>
     </w:p>
-    <w:p xmlns:wp14="http://schemas.microsoft.com/office/word/2010/wordml" wp14:textId="77777777">
+    <w:p>
       <w:pPr>
         <w:spacing w:before="240" w:after="240"/>
       </w:pPr>
       <w:r>
-        <w:pict w14:anchorId="1037AA7B">
-          <v:rect id="_x0000_i1026" style="width:0;height:1.5pt" o:hr="t" o:hrstd="t" o:hralign="center" fillcolor="#a0a0a0" stroked="f"/>
+        <w:rPr>
+          <w:noProof/>
+        </w:rPr>
+        <w:pict w14:anchorId="3A48B81E">
+          <v:rect id="_x0000_i1027" alt="" style="width:468pt;height:.05pt;mso-width-percent:0;mso-height-percent:0;mso-width-percent:0;mso-height-percent:0" o:hralign="center" o:hrstd="t" o:hr="t" fillcolor="#a0a0a0" stroked="f"/>
         </w:pict>
       </w:r>
     </w:p>
-    <w:p xmlns:wp14="http://schemas.microsoft.com/office/word/2010/wordml" wp14:textId="77777777">
+    <w:p>
       <w:pPr>
         <w:pStyle w:val="Heading2"/>
         <w:keepNext w:val="0"/>
@@ -468,7 +414,7 @@
           <w:szCs w:val="28"/>
         </w:rPr>
       </w:pPr>
-      <w:bookmarkStart w:name="_13g3i02a2pmo" w:colFirst="0" w:colLast="0" w:id="3"/>
+      <w:bookmarkStart w:id="3" w:name="_13g3i02a2pmo" w:colFirst="0" w:colLast="0"/>
       <w:bookmarkEnd w:id="3"/>
       <w:r>
         <w:rPr>
@@ -480,7 +426,7 @@
         <w:t>3. Users of the System (Who the Users Are)</w:t>
       </w:r>
     </w:p>
-    <w:p xmlns:wp14="http://schemas.microsoft.com/office/word/2010/wordml" wp14:textId="77777777">
+    <w:p>
       <w:pPr>
         <w:numPr>
           <w:ilvl w:val="0"/>
@@ -492,7 +438,7 @@
         <w:t>General Public: Anyone with verified credentials can access the platform.</w:t>
       </w:r>
     </w:p>
-    <w:p xmlns:wp14="http://schemas.microsoft.com/office/word/2010/wordml" wp14:textId="77777777">
+    <w:p>
       <w:pPr>
         <w:numPr>
           <w:ilvl w:val="0"/>
@@ -514,17 +460,20 @@
         <w:t>Can post, browse, claim, and manage items.</w:t>
       </w:r>
     </w:p>
-    <w:p xmlns:wp14="http://schemas.microsoft.com/office/word/2010/wordml" wp14:textId="77777777">
+    <w:p>
       <w:pPr>
         <w:spacing w:before="240" w:after="240"/>
       </w:pPr>
       <w:r>
-        <w:pict w14:anchorId="5827FBE1">
-          <v:rect id="_x0000_i1027" style="width:0;height:1.5pt" o:hr="t" o:hrstd="t" o:hralign="center" fillcolor="#a0a0a0" stroked="f"/>
+        <w:rPr>
+          <w:noProof/>
+        </w:rPr>
+        <w:pict w14:anchorId="217B0BB2">
+          <v:rect id="_x0000_i1026" alt="" style="width:468pt;height:.05pt;mso-width-percent:0;mso-height-percent:0;mso-width-percent:0;mso-height-percent:0" o:hralign="center" o:hrstd="t" o:hr="t" fillcolor="#a0a0a0" stroked="f"/>
         </w:pict>
       </w:r>
     </w:p>
-    <w:p xmlns:wp14="http://schemas.microsoft.com/office/word/2010/wordml" wp14:textId="77777777">
+    <w:p>
       <w:pPr>
         <w:pStyle w:val="Heading2"/>
         <w:keepNext w:val="0"/>
@@ -537,7 +486,7 @@
           <w:szCs w:val="28"/>
         </w:rPr>
       </w:pPr>
-      <w:bookmarkStart w:name="_bugska1hnkjw" w:colFirst="0" w:colLast="0" w:id="4"/>
+      <w:bookmarkStart w:id="4" w:name="_bugska1hnkjw" w:colFirst="0" w:colLast="0"/>
       <w:bookmarkEnd w:id="4"/>
       <w:r>
         <w:rPr>
@@ -549,7 +498,7 @@
         <w:t>4. Main Goals of the System</w:t>
       </w:r>
     </w:p>
-    <w:p xmlns:wp14="http://schemas.microsoft.com/office/word/2010/wordml" wp14:textId="77777777">
+    <w:p>
       <w:pPr>
         <w:numPr>
           <w:ilvl w:val="0"/>
@@ -574,7 +523,7 @@
         <w:br/>
       </w:r>
     </w:p>
-    <w:p xmlns:wp14="http://schemas.microsoft.com/office/word/2010/wordml" wp14:textId="77777777">
+    <w:p>
       <w:pPr>
         <w:numPr>
           <w:ilvl w:val="0"/>
@@ -592,43 +541,23 @@
       </w:r>
       <w:r>
         <w:rPr>
-          <w:b w:val="1"/>
-          <w:bCs w:val="1"/>
+          <w:b/>
+          <w:bCs/>
           <w:lang w:val="en-US"/>
         </w:rPr>
-        <w:t xml:space="preserve">track items prone to damage or </w:t>
-      </w:r>
-      <w:r>
-        <w:rPr>
-          <w:b w:val="1"/>
-          <w:bCs w:val="1"/>
+        <w:t>track items prone to damage or expiration</w:t>
+      </w:r>
+      <w:r>
+        <w:rPr>
           <w:lang w:val="en-US"/>
         </w:rPr>
-        <w:t>expiration</w:t>
-      </w:r>
-      <w:r>
-        <w:rPr>
-          <w:lang w:val="en-US"/>
-        </w:rPr>
-        <w:t xml:space="preserve"> and provide </w:t>
-      </w:r>
-      <w:r>
-        <w:rPr>
-          <w:lang w:val="en-US"/>
-        </w:rPr>
-        <w:t>timely</w:t>
-      </w:r>
-      <w:r>
-        <w:rPr>
-          <w:lang w:val="en-US"/>
-        </w:rPr>
-        <w:t xml:space="preserve"> notifications.</w:t>
+        <w:t xml:space="preserve"> and provide timely notifications.</w:t>
       </w:r>
       <w:r>
         <w:br/>
       </w:r>
     </w:p>
-    <w:p xmlns:wp14="http://schemas.microsoft.com/office/word/2010/wordml" wp14:textId="77777777">
+    <w:p>
       <w:pPr>
         <w:numPr>
           <w:ilvl w:val="0"/>
@@ -649,7 +578,7 @@
         <w:t xml:space="preserve"> efficiently.</w:t>
       </w:r>
     </w:p>
-    <w:p xmlns:wp14="http://schemas.microsoft.com/office/word/2010/wordml" wp14:textId="77777777">
+    <w:p>
       <w:pPr>
         <w:numPr>
           <w:ilvl w:val="0"/>
@@ -670,7 +599,7 @@
         <w:t xml:space="preserve"> by connecting donors with recipients.</w:t>
       </w:r>
     </w:p>
-    <w:p xmlns:wp14="http://schemas.microsoft.com/office/word/2010/wordml" wp14:textId="77777777">
+    <w:p>
       <w:pPr>
         <w:numPr>
           <w:ilvl w:val="0"/>
@@ -691,7 +620,7 @@
         <w:t xml:space="preserve"> for monitoring and improving system performance.</w:t>
       </w:r>
     </w:p>
-    <w:p xmlns:wp14="http://schemas.microsoft.com/office/word/2010/wordml" wp14:textId="77777777">
+    <w:p>
       <w:pPr>
         <w:numPr>
           <w:ilvl w:val="0"/>
@@ -713,7 +642,7 @@
         <w:t xml:space="preserve"> for secure and reliable operation.</w:t>
       </w:r>
     </w:p>
-    <w:p xmlns:wp14="http://schemas.microsoft.com/office/word/2010/wordml" wp14:textId="77777777">
+    <w:p>
       <w:pPr>
         <w:pStyle w:val="Heading3"/>
         <w:keepNext w:val="0"/>
@@ -726,10 +655,10 @@
           <w:u w:val="single"/>
         </w:rPr>
       </w:pPr>
-      <w:bookmarkStart w:name="_sz9bqhi2ppp2" w:colFirst="0" w:colLast="0" w:id="5"/>
+      <w:bookmarkStart w:id="5" w:name="_sz9bqhi2ppp2" w:colFirst="0" w:colLast="0"/>
       <w:bookmarkEnd w:id="5"/>
     </w:p>
-    <w:p xmlns:wp14="http://schemas.microsoft.com/office/word/2010/wordml" wp14:textId="77777777">
+    <w:p>
       <w:pPr>
         <w:pStyle w:val="Heading3"/>
         <w:keepNext w:val="0"/>
@@ -742,10 +671,10 @@
           <w:u w:val="single"/>
         </w:rPr>
       </w:pPr>
-      <w:bookmarkStart w:name="_drztfbp3enim" w:colFirst="0" w:colLast="0" w:id="6"/>
+      <w:bookmarkStart w:id="6" w:name="_drztfbp3enim" w:colFirst="0" w:colLast="0"/>
       <w:bookmarkEnd w:id="6"/>
     </w:p>
-    <w:p xmlns:wp14="http://schemas.microsoft.com/office/word/2010/wordml" wp14:textId="77777777">
+    <w:p>
       <w:pPr>
         <w:pStyle w:val="Heading3"/>
         <w:keepNext w:val="0"/>
@@ -758,10 +687,10 @@
           <w:u w:val="single"/>
         </w:rPr>
       </w:pPr>
-      <w:bookmarkStart w:name="_yb2gfao8xd8c" w:colFirst="0" w:colLast="0" w:id="7"/>
+      <w:bookmarkStart w:id="7" w:name="_yb2gfao8xd8c" w:colFirst="0" w:colLast="0"/>
       <w:bookmarkEnd w:id="7"/>
     </w:p>
-    <w:p xmlns:wp14="http://schemas.microsoft.com/office/word/2010/wordml" wp14:textId="77777777">
+    <w:p>
       <w:pPr>
         <w:pStyle w:val="Heading3"/>
         <w:keepNext w:val="0"/>
@@ -774,10 +703,10 @@
           <w:u w:val="single"/>
         </w:rPr>
       </w:pPr>
-      <w:bookmarkStart w:name="_lmpq9wlqde34" w:colFirst="0" w:colLast="0" w:id="8"/>
+      <w:bookmarkStart w:id="8" w:name="_lmpq9wlqde34" w:colFirst="0" w:colLast="0"/>
       <w:bookmarkEnd w:id="8"/>
     </w:p>
-    <w:p xmlns:wp14="http://schemas.microsoft.com/office/word/2010/wordml" wp14:textId="77777777">
+    <w:p>
       <w:pPr>
         <w:pStyle w:val="Heading3"/>
         <w:keepNext w:val="0"/>
@@ -790,10 +719,10 @@
           <w:u w:val="single"/>
         </w:rPr>
       </w:pPr>
-      <w:bookmarkStart w:name="_bsxk9g89fml" w:colFirst="0" w:colLast="0" w:id="9"/>
+      <w:bookmarkStart w:id="9" w:name="_bsxk9g89fml" w:colFirst="0" w:colLast="0"/>
       <w:bookmarkEnd w:id="9"/>
     </w:p>
-    <w:p xmlns:wp14="http://schemas.microsoft.com/office/word/2010/wordml" wp14:textId="77777777">
+    <w:p>
       <w:pPr>
         <w:pStyle w:val="Heading3"/>
         <w:keepNext w:val="0"/>
@@ -806,10 +735,10 @@
           <w:u w:val="single"/>
         </w:rPr>
       </w:pPr>
-      <w:bookmarkStart w:name="_6luqb6lof6u" w:colFirst="0" w:colLast="0" w:id="10"/>
+      <w:bookmarkStart w:id="10" w:name="_6luqb6lof6u" w:colFirst="0" w:colLast="0"/>
       <w:bookmarkEnd w:id="10"/>
     </w:p>
-    <w:p xmlns:wp14="http://schemas.microsoft.com/office/word/2010/wordml" wp14:textId="77777777">
+    <w:p>
       <w:pPr>
         <w:pStyle w:val="Heading3"/>
         <w:keepNext w:val="0"/>
@@ -822,17 +751,17 @@
           <w:u w:val="single"/>
         </w:rPr>
       </w:pPr>
-      <w:bookmarkStart w:name="_6apb0gnb5dm2" w:colFirst="0" w:colLast="0" w:id="11"/>
+      <w:bookmarkStart w:id="11" w:name="_6apb0gnb5dm2" w:colFirst="0" w:colLast="0"/>
       <w:bookmarkEnd w:id="11"/>
     </w:p>
-    <w:p xmlns:wp14="http://schemas.microsoft.com/office/word/2010/wordml" wp14:textId="77777777">
+    <w:p>
       <w:pPr>
         <w:pStyle w:val="Heading3"/>
         <w:keepNext w:val="0"/>
         <w:keepLines w:val="0"/>
         <w:spacing w:before="280"/>
       </w:pPr>
-      <w:bookmarkStart w:name="_d4u9v7c7ljk" w:colFirst="0" w:colLast="0" w:id="12"/>
+      <w:bookmarkStart w:id="12" w:name="_d4u9v7c7ljk" w:colFirst="0" w:colLast="0"/>
       <w:bookmarkEnd w:id="12"/>
       <w:r>
         <w:rPr>
@@ -841,10 +770,11 @@
           <w:color w:val="000000"/>
           <w:u w:val="single"/>
         </w:rPr>
+        <w:lastRenderedPageBreak/>
         <w:t>Use Case Diagram:</w:t>
       </w:r>
     </w:p>
-    <w:p xmlns:wp14="http://schemas.microsoft.com/office/word/2010/wordml" wp14:textId="77777777">
+    <w:p>
       <w:pPr>
         <w:rPr>
           <w:b/>
@@ -858,7 +788,7 @@
           <w:noProof/>
         </w:rPr>
         <w:drawing>
-          <wp:inline xmlns:wp14="http://schemas.microsoft.com/office/word/2010/wordprocessingDrawing" distT="114300" distB="114300" distL="114300" distR="114300" wp14:anchorId="1F958747" wp14:editId="7777777">
+          <wp:inline distT="114300" distB="114300" distL="114300" distR="114300" wp14:anchorId="1F958747" wp14:editId="07777777">
             <wp:extent cx="5943600" cy="4762500"/>
             <wp:effectExtent l="0" t="0" r="0" b="0"/>
             <wp:docPr id="1" name="image1.png"/>
@@ -894,7 +824,7 @@
         </w:drawing>
       </w:r>
     </w:p>
-    <w:p xmlns:wp14="http://schemas.microsoft.com/office/word/2010/wordml" wp14:textId="77777777">
+    <w:p>
       <w:pPr>
         <w:pStyle w:val="Heading3"/>
         <w:keepNext w:val="0"/>
@@ -907,7 +837,7 @@
           <w:u w:val="single"/>
         </w:rPr>
       </w:pPr>
-      <w:bookmarkStart w:name="_ev6m1r59pmx" w:colFirst="0" w:colLast="0" w:id="13"/>
+      <w:bookmarkStart w:id="13" w:name="_ev6m1r59pmx" w:colFirst="0" w:colLast="0"/>
       <w:bookmarkEnd w:id="13"/>
       <w:r>
         <w:rPr>
@@ -919,7 +849,7 @@
         <w:t>User Stories:</w:t>
       </w:r>
     </w:p>
-    <w:p xmlns:wp14="http://schemas.microsoft.com/office/word/2010/wordml" wp14:textId="77777777">
+    <w:p>
       <w:pPr>
         <w:pStyle w:val="Heading3"/>
         <w:keepNext w:val="0"/>
@@ -931,7 +861,7 @@
           <w:color w:val="000000"/>
         </w:rPr>
       </w:pPr>
-      <w:bookmarkStart w:name="_b75pyt1dpxf" w:colFirst="0" w:colLast="0" w:id="14"/>
+      <w:bookmarkStart w:id="14" w:name="_b75pyt1dpxf" w:colFirst="0" w:colLast="0"/>
       <w:bookmarkEnd w:id="14"/>
       <w:r>
         <w:rPr>
@@ -942,7 +872,7 @@
         <w:t>1. Registration and Login</w:t>
       </w:r>
     </w:p>
-    <w:p xmlns:wp14="http://schemas.microsoft.com/office/word/2010/wordml" wp14:textId="77777777">
+    <w:p>
       <w:pPr>
         <w:spacing w:before="240" w:after="240"/>
       </w:pPr>
@@ -983,7 +913,7 @@
         <w:t xml:space="preserve"> I can securely access the platform, track donated items, and claim or donate items without creating duplicates.</w:t>
       </w:r>
     </w:p>
-    <w:p xmlns:wp14="http://schemas.microsoft.com/office/word/2010/wordml" wp14:textId="77777777">
+    <w:p>
       <w:pPr>
         <w:pStyle w:val="Heading4"/>
         <w:keepNext w:val="0"/>
@@ -997,7 +927,7 @@
           <w:szCs w:val="22"/>
         </w:rPr>
       </w:pPr>
-      <w:bookmarkStart w:name="_uyqfqrrm2agz" w:colFirst="0" w:colLast="0" w:id="15"/>
+      <w:bookmarkStart w:id="15" w:name="_uyqfqrrm2agz" w:colFirst="0" w:colLast="0"/>
       <w:bookmarkEnd w:id="15"/>
       <w:r>
         <w:rPr>
@@ -1010,7 +940,7 @@
         <w:t>Acceptance Criteria:</w:t>
       </w:r>
     </w:p>
-    <w:p xmlns:wp14="http://schemas.microsoft.com/office/word/2010/wordml" wp14:textId="77777777">
+    <w:p>
       <w:pPr>
         <w:numPr>
           <w:ilvl w:val="0"/>
@@ -1022,7 +952,7 @@
         <w:t>Users can register with an email address and password.</w:t>
       </w:r>
     </w:p>
-    <w:p xmlns:wp14="http://schemas.microsoft.com/office/word/2010/wordml" wp14:textId="77777777">
+    <w:p>
       <w:pPr>
         <w:numPr>
           <w:ilvl w:val="0"/>
@@ -1033,7 +963,7 @@
         <w:t>Users can log in using registered credentials.</w:t>
       </w:r>
     </w:p>
-    <w:p xmlns:wp14="http://schemas.microsoft.com/office/word/2010/wordml" wp14:textId="77777777">
+    <w:p>
       <w:pPr>
         <w:numPr>
           <w:ilvl w:val="0"/>
@@ -1045,7 +975,7 @@
         <w:t>The system prevents duplicate user registration (e.g., same email address).</w:t>
       </w:r>
     </w:p>
-    <w:p xmlns:wp14="http://schemas.microsoft.com/office/word/2010/wordml" wp14:textId="77777777">
+    <w:p>
       <w:pPr>
         <w:pStyle w:val="Heading3"/>
         <w:keepNext w:val="0"/>
@@ -1057,10 +987,10 @@
           <w:color w:val="000000"/>
         </w:rPr>
       </w:pPr>
-      <w:bookmarkStart w:name="_ajxexgsa69fj" w:colFirst="0" w:colLast="0" w:id="16"/>
+      <w:bookmarkStart w:id="16" w:name="_ajxexgsa69fj" w:colFirst="0" w:colLast="0"/>
       <w:bookmarkEnd w:id="16"/>
     </w:p>
-    <w:p xmlns:wp14="http://schemas.microsoft.com/office/word/2010/wordml" wp14:textId="77777777">
+    <w:p>
       <w:pPr>
         <w:pStyle w:val="Heading3"/>
         <w:keepNext w:val="0"/>
@@ -1072,7 +1002,7 @@
           <w:color w:val="000000"/>
         </w:rPr>
       </w:pPr>
-      <w:bookmarkStart w:name="_tjb4hwmi38e" w:colFirst="0" w:colLast="0" w:id="17"/>
+      <w:bookmarkStart w:id="17" w:name="_tjb4hwmi38e" w:colFirst="0" w:colLast="0"/>
       <w:bookmarkEnd w:id="17"/>
       <w:r>
         <w:rPr>
@@ -1080,10 +1010,11 @@
           <w:bCs/>
           <w:color w:val="000000"/>
         </w:rPr>
+        <w:lastRenderedPageBreak/>
         <w:t>2. User Story: Post an Item for Donation</w:t>
       </w:r>
     </w:p>
-    <w:p xmlns:wp14="http://schemas.microsoft.com/office/word/2010/wordml" wp14:textId="77777777">
+    <w:p>
       <w:pPr>
         <w:spacing w:before="240" w:after="240"/>
       </w:pPr>
@@ -1124,7 +1055,7 @@
         <w:t xml:space="preserve"> others can view the item, claim it, and pick it up from the specified location.</w:t>
       </w:r>
     </w:p>
-    <w:p xmlns:wp14="http://schemas.microsoft.com/office/word/2010/wordml" wp14:textId="77777777">
+    <w:p>
       <w:pPr>
         <w:pStyle w:val="Heading4"/>
         <w:keepNext w:val="0"/>
@@ -1138,7 +1069,7 @@
           <w:szCs w:val="22"/>
         </w:rPr>
       </w:pPr>
-      <w:bookmarkStart w:name="_4ffiwnfcxoge" w:colFirst="0" w:colLast="0" w:id="18"/>
+      <w:bookmarkStart w:id="18" w:name="_4ffiwnfcxoge" w:colFirst="0" w:colLast="0"/>
       <w:bookmarkEnd w:id="18"/>
       <w:r>
         <w:rPr>
@@ -1151,7 +1082,7 @@
         <w:t>Acceptance Criteria:</w:t>
       </w:r>
     </w:p>
-    <w:p xmlns:wp14="http://schemas.microsoft.com/office/word/2010/wordml" wp14:textId="77777777">
+    <w:p>
       <w:pPr>
         <w:numPr>
           <w:ilvl w:val="0"/>
@@ -1163,7 +1094,7 @@
         <w:t>Users can provide details like item name, description, image, location, and contact number.</w:t>
       </w:r>
     </w:p>
-    <w:p xmlns:wp14="http://schemas.microsoft.com/office/word/2010/wordml" wp14:textId="77777777">
+    <w:p>
       <w:pPr>
         <w:numPr>
           <w:ilvl w:val="0"/>
@@ -1174,34 +1105,21 @@
         <w:t>The system stores and displays the item as available for donation.</w:t>
       </w:r>
     </w:p>
-    <w:p xmlns:wp14="http://schemas.microsoft.com/office/word/2010/wordml" wp14:textId="77777777">
+    <w:p>
       <w:pPr>
         <w:numPr>
           <w:ilvl w:val="0"/>
           <w:numId w:val="6"/>
         </w:numPr>
-        <w:rPr/>
       </w:pPr>
       <w:r>
         <w:rPr>
           <w:lang w:val="en-US"/>
         </w:rPr>
-        <w:t xml:space="preserve">Only the owner can </w:t>
-      </w:r>
-      <w:r>
-        <w:rPr>
-          <w:lang w:val="en-US"/>
-        </w:rPr>
-        <w:t>delete</w:t>
-      </w:r>
-      <w:r>
-        <w:rPr>
-          <w:lang w:val="en-US"/>
-        </w:rPr>
-        <w:t xml:space="preserve"> or modify their posted item.</w:t>
-      </w:r>
-    </w:p>
-    <w:p xmlns:wp14="http://schemas.microsoft.com/office/word/2010/wordml" wp14:textId="77777777">
+        <w:t>Only the owner can delete or modify their posted item.</w:t>
+      </w:r>
+    </w:p>
+    <w:p>
       <w:pPr>
         <w:numPr>
           <w:ilvl w:val="0"/>
@@ -1216,35 +1134,26 @@
         <w:rPr>
           <w:lang w:val="en-US"/>
         </w:rPr>
-        <w:t xml:space="preserve">Other users can browse and claim items, with a "claimed" status until </w:t>
-      </w:r>
-      <w:r>
-        <w:rPr>
-          <w:lang w:val="en-US"/>
-        </w:rPr>
-        <w:t>it’s</w:t>
-      </w:r>
-      <w:r>
-        <w:rPr>
-          <w:lang w:val="en-US"/>
-        </w:rPr>
-        <w:t xml:space="preserve"> marked as "received."</w:t>
+        <w:t>Other users can browse and claim items, with a "claimed" status until it’s marked as "received."</w:t>
       </w:r>
       <w:r>
         <w:br/>
       </w:r>
     </w:p>
-    <w:p xmlns:wp14="http://schemas.microsoft.com/office/word/2010/wordml" wp14:textId="77777777">
+    <w:p>
       <w:pPr>
         <w:spacing w:before="240" w:after="240"/>
       </w:pPr>
       <w:r>
-        <w:pict w14:anchorId="6ABDB6ED">
-          <v:rect id="_x0000_i1028" style="width:0;height:1.5pt" o:hr="t" o:hrstd="t" o:hralign="center" fillcolor="#a0a0a0" stroked="f"/>
+        <w:rPr>
+          <w:noProof/>
+        </w:rPr>
+        <w:pict w14:anchorId="24C923CF">
+          <v:rect id="_x0000_i1025" alt="" style="width:468pt;height:.05pt;mso-width-percent:0;mso-height-percent:0;mso-width-percent:0;mso-height-percent:0" o:hralign="center" o:hrstd="t" o:hr="t" fillcolor="#a0a0a0" stroked="f"/>
         </w:pict>
       </w:r>
     </w:p>
-    <w:p xmlns:wp14="http://schemas.microsoft.com/office/word/2010/wordml" wp14:textId="77777777">
+    <w:p>
       <w:pPr>
         <w:pStyle w:val="Heading3"/>
         <w:keepNext w:val="0"/>
@@ -1258,7 +1167,7 @@
           <w:szCs w:val="26"/>
         </w:rPr>
       </w:pPr>
-      <w:bookmarkStart w:name="_6ypxi9y2lwp0" w:colFirst="0" w:colLast="0" w:id="19"/>
+      <w:bookmarkStart w:id="19" w:name="_6ypxi9y2lwp0" w:colFirst="0" w:colLast="0"/>
       <w:bookmarkEnd w:id="19"/>
       <w:r>
         <w:rPr>
@@ -1271,14 +1180,14 @@
         <w:t>3. User Story: Expiration Reminder for Items</w:t>
       </w:r>
     </w:p>
-    <w:p xmlns:wp14="http://schemas.microsoft.com/office/word/2010/wordml" wp14:textId="77777777">
+    <w:p>
       <w:pPr>
         <w:spacing w:before="240" w:after="240"/>
       </w:pPr>
       <w:r>
         <w:rPr>
-          <w:b w:val="1"/>
-          <w:bCs w:val="1"/>
+          <w:b/>
+          <w:bCs/>
           <w:lang w:val="en-US"/>
         </w:rPr>
         <w:t>As a</w:t>
@@ -1300,8 +1209,8 @@
       </w:r>
       <w:r>
         <w:rPr>
-          <w:b w:val="1"/>
-          <w:bCs w:val="1"/>
+          <w:b/>
+          <w:bCs/>
           <w:lang w:val="en-US"/>
         </w:rPr>
         <w:t>I want to</w:t>
@@ -1310,53 +1219,33 @@
         <w:rPr>
           <w:lang w:val="en-US"/>
         </w:rPr>
-        <w:t xml:space="preserve"> receive reminders when an item is approaching its </w:t>
+        <w:t xml:space="preserve"> receive reminders when an item is approaching its expiration or damage date,</w:t>
+      </w:r>
+      <w:r>
+        <w:br/>
       </w:r>
       <w:r>
         <w:rPr>
           <w:lang w:val="en-US"/>
         </w:rPr>
-        <w:t>expiration</w:t>
-      </w:r>
-      <w:r>
-        <w:rPr>
+        <w:t xml:space="preserve"> </w:t>
+      </w:r>
+      <w:r>
+        <w:rPr>
+          <w:b/>
+          <w:bCs/>
           <w:lang w:val="en-US"/>
         </w:rPr>
-        <w:t xml:space="preserve"> or damage date,</w:t>
-      </w:r>
-      <w:r>
-        <w:br/>
+        <w:t>So that</w:t>
       </w:r>
       <w:r>
         <w:rPr>
           <w:lang w:val="en-US"/>
         </w:rPr>
-        <w:t xml:space="preserve"> </w:t>
-      </w:r>
-      <w:r>
-        <w:rPr>
-          <w:b w:val="1"/>
-          <w:bCs w:val="1"/>
-          <w:lang w:val="en-US"/>
-        </w:rPr>
-        <w:t>So</w:t>
-      </w:r>
-      <w:r>
-        <w:rPr>
-          <w:b w:val="1"/>
-          <w:bCs w:val="1"/>
-          <w:lang w:val="en-US"/>
-        </w:rPr>
-        <w:t xml:space="preserve"> that</w:t>
-      </w:r>
-      <w:r>
-        <w:rPr>
-          <w:lang w:val="en-US"/>
-        </w:rPr>
         <w:t xml:space="preserve"> I can either mark it as available for donation or take necessary action before it becomes unusable.</w:t>
       </w:r>
     </w:p>
-    <w:p xmlns:wp14="http://schemas.microsoft.com/office/word/2010/wordml" wp14:textId="77777777">
+    <w:p>
       <w:pPr>
         <w:pStyle w:val="Heading4"/>
         <w:keepNext w:val="0"/>
@@ -1370,7 +1259,7 @@
           <w:szCs w:val="22"/>
         </w:rPr>
       </w:pPr>
-      <w:bookmarkStart w:name="_whjuej3a2wm3" w:colFirst="0" w:colLast="0" w:id="20"/>
+      <w:bookmarkStart w:id="20" w:name="_whjuej3a2wm3" w:colFirst="0" w:colLast="0"/>
       <w:bookmarkEnd w:id="20"/>
       <w:r>
         <w:rPr>
@@ -1383,64 +1272,38 @@
         <w:t>Acceptance Criteria:</w:t>
       </w:r>
     </w:p>
-    <w:p xmlns:wp14="http://schemas.microsoft.com/office/word/2010/wordml" wp14:textId="77777777">
+    <w:p>
       <w:pPr>
         <w:numPr>
           <w:ilvl w:val="0"/>
           <w:numId w:val="5"/>
         </w:numPr>
         <w:spacing w:before="240"/>
-        <w:rPr/>
       </w:pPr>
       <w:r>
         <w:rPr>
           <w:lang w:val="en-US"/>
         </w:rPr>
-        <w:t xml:space="preserve">The user receives a reminder notification (e.g., 5 days before </w:t>
-      </w:r>
-      <w:r>
-        <w:rPr>
-          <w:lang w:val="en-US"/>
-        </w:rPr>
-        <w:t>expiration</w:t>
-      </w:r>
-      <w:r>
-        <w:rPr>
-          <w:lang w:val="en-US"/>
-        </w:rPr>
-        <w:t>).</w:t>
-      </w:r>
-    </w:p>
-    <w:p xmlns:wp14="http://schemas.microsoft.com/office/word/2010/wordml" wp14:textId="77777777">
+        <w:t>The user receives a reminder notification (e.g., 5 days before expiration).</w:t>
+      </w:r>
+    </w:p>
+    <w:p>
       <w:pPr>
         <w:numPr>
           <w:ilvl w:val="0"/>
           <w:numId w:val="5"/>
         </w:numPr>
         <w:spacing w:after="240"/>
-        <w:rPr/>
       </w:pPr>
       <w:r>
         <w:rPr>
           <w:lang w:val="en-US"/>
         </w:rPr>
-        <w:t xml:space="preserve">The system allows the user to mark the item as "available for donation" when nearing </w:t>
-      </w:r>
-      <w:r>
-        <w:rPr>
-          <w:lang w:val="en-US"/>
-        </w:rPr>
-        <w:t>expiration</w:t>
-      </w:r>
-      <w:r>
-        <w:rPr>
-          <w:lang w:val="en-US"/>
-        </w:rPr>
-        <w:t>.</w:t>
+        <w:t>The system allows the user to mark the item as "available for donation" when nearing expiration.</w:t>
       </w:r>
     </w:p>
     <w:sectPr>
-      <w:pgSz w:w="12240" w:h="15840" w:orient="portrait"/>
+      <w:pgSz w:w="12240" w:h="15840"/>
       <w:pgMar w:top="1440" w:right="1440" w:bottom="1440" w:left="1440" w:header="720" w:footer="720" w:gutter="0"/>
       <w:pgNumType w:start="1"/>
       <w:cols w:space="720"/>
@@ -2151,11 +2014,11 @@
 </file>
 
 <file path=word/styles.xml><?xml version="1.0" encoding="utf-8"?>
-<w:styles xmlns:wp14="http://schemas.microsoft.com/office/word/2010/wordprocessingDrawing" xmlns:mc="http://schemas.openxmlformats.org/markup-compatibility/2006" xmlns:r="http://schemas.openxmlformats.org/officeDocument/2006/relationships" xmlns:w="http://schemas.openxmlformats.org/wordprocessingml/2006/main" xmlns:w14="http://schemas.microsoft.com/office/word/2010/wordml" xmlns:w15="http://schemas.microsoft.com/office/word/2012/wordml" xmlns:w16cex="http://schemas.microsoft.com/office/word/2018/wordml/cex" xmlns:w16cid="http://schemas.microsoft.com/office/word/2016/wordml/cid" xmlns:w16="http://schemas.microsoft.com/office/word/2018/wordml" xmlns:w16du="http://schemas.microsoft.com/office/word/2023/wordml/word16du" xmlns:w16sdtdh="http://schemas.microsoft.com/office/word/2020/wordml/sdtdatahash" xmlns:w16sdtfl="http://schemas.microsoft.com/office/word/2024/wordml/sdtformatlock" xmlns:w16se="http://schemas.microsoft.com/office/word/2015/wordml/symex" mc:Ignorable="w14 w15 w16se w16cid w16 w16cex w16sdtdh w16sdtfl w16du wp14">
+<w:styles xmlns:mc="http://schemas.openxmlformats.org/markup-compatibility/2006" xmlns:r="http://schemas.openxmlformats.org/officeDocument/2006/relationships" xmlns:w="http://schemas.openxmlformats.org/wordprocessingml/2006/main" xmlns:w14="http://schemas.microsoft.com/office/word/2010/wordml" xmlns:w15="http://schemas.microsoft.com/office/word/2012/wordml" xmlns:w16cex="http://schemas.microsoft.com/office/word/2018/wordml/cex" xmlns:w16cid="http://schemas.microsoft.com/office/word/2016/wordml/cid" xmlns:w16="http://schemas.microsoft.com/office/word/2018/wordml" xmlns:w16du="http://schemas.microsoft.com/office/word/2023/wordml/word16du" xmlns:w16sdtdh="http://schemas.microsoft.com/office/word/2020/wordml/sdtdatahash" xmlns:w16sdtfl="http://schemas.microsoft.com/office/word/2024/wordml/sdtformatlock" xmlns:w16se="http://schemas.microsoft.com/office/word/2015/wordml/symex" mc:Ignorable="w14 w15 w16se w16cid w16 w16cex w16sdtdh w16sdtfl w16du">
   <w:docDefaults>
     <w:rPrDefault>
       <w:rPr>
-        <w:rFonts w:ascii="Arial" w:hAnsi="Arial" w:eastAsia="Arial" w:cs="Arial"/>
+        <w:rFonts w:ascii="Arial" w:eastAsia="Arial" w:hAnsi="Arial" w:cs="Arial"/>
         <w:sz w:val="22"/>
         <w:szCs w:val="22"/>
         <w:lang w:val="en" w:eastAsia="ja-JP" w:bidi="ar-SA"/>
@@ -2170,14 +2033,14 @@
   <w:latentStyles w:defLockedState="0" w:defUIPriority="99" w:defSemiHidden="0" w:defUnhideWhenUsed="0" w:defQFormat="0" w:count="376">
     <w:lsdException w:name="Normal" w:uiPriority="0" w:qFormat="1"/>
     <w:lsdException w:name="heading 1" w:uiPriority="9" w:qFormat="1"/>
-    <w:lsdException w:name="heading 2" w:uiPriority="9" w:semiHidden="1" w:unhideWhenUsed="1" w:qFormat="1"/>
-    <w:lsdException w:name="heading 3" w:uiPriority="9" w:semiHidden="1" w:unhideWhenUsed="1" w:qFormat="1"/>
-    <w:lsdException w:name="heading 4" w:uiPriority="9" w:semiHidden="1" w:unhideWhenUsed="1" w:qFormat="1"/>
-    <w:lsdException w:name="heading 5" w:uiPriority="9" w:semiHidden="1" w:unhideWhenUsed="1" w:qFormat="1"/>
-    <w:lsdException w:name="heading 6" w:uiPriority="9" w:semiHidden="1" w:unhideWhenUsed="1" w:qFormat="1"/>
-    <w:lsdException w:name="heading 7" w:uiPriority="9" w:semiHidden="1" w:unhideWhenUsed="1" w:qFormat="1"/>
-    <w:lsdException w:name="heading 8" w:uiPriority="9" w:semiHidden="1" w:unhideWhenUsed="1" w:qFormat="1"/>
-    <w:lsdException w:name="heading 9" w:uiPriority="9" w:semiHidden="1" w:unhideWhenUsed="1" w:qFormat="1"/>
+    <w:lsdException w:name="heading 2" w:semiHidden="1" w:uiPriority="9" w:unhideWhenUsed="1" w:qFormat="1"/>
+    <w:lsdException w:name="heading 3" w:semiHidden="1" w:uiPriority="9" w:unhideWhenUsed="1" w:qFormat="1"/>
+    <w:lsdException w:name="heading 4" w:semiHidden="1" w:uiPriority="9" w:unhideWhenUsed="1" w:qFormat="1"/>
+    <w:lsdException w:name="heading 5" w:semiHidden="1" w:uiPriority="9" w:unhideWhenUsed="1" w:qFormat="1"/>
+    <w:lsdException w:name="heading 6" w:semiHidden="1" w:uiPriority="9" w:unhideWhenUsed="1" w:qFormat="1"/>
+    <w:lsdException w:name="heading 7" w:semiHidden="1" w:uiPriority="9" w:unhideWhenUsed="1" w:qFormat="1"/>
+    <w:lsdException w:name="heading 8" w:semiHidden="1" w:uiPriority="9" w:unhideWhenUsed="1" w:qFormat="1"/>
+    <w:lsdException w:name="heading 9" w:semiHidden="1" w:uiPriority="9" w:unhideWhenUsed="1" w:qFormat="1"/>
     <w:lsdException w:name="index 1" w:semiHidden="1" w:unhideWhenUsed="1"/>
     <w:lsdException w:name="index 2" w:semiHidden="1" w:unhideWhenUsed="1"/>
     <w:lsdException w:name="index 3" w:semiHidden="1" w:unhideWhenUsed="1"/>
@@ -2187,22 +2050,22 @@
     <w:lsdException w:name="index 7" w:semiHidden="1" w:unhideWhenUsed="1"/>
     <w:lsdException w:name="index 8" w:semiHidden="1" w:unhideWhenUsed="1"/>
     <w:lsdException w:name="index 9" w:semiHidden="1" w:unhideWhenUsed="1"/>
-    <w:lsdException w:name="toc 1" w:uiPriority="39" w:semiHidden="1" w:unhideWhenUsed="1"/>
-    <w:lsdException w:name="toc 2" w:uiPriority="39" w:semiHidden="1" w:unhideWhenUsed="1"/>
-    <w:lsdException w:name="toc 3" w:uiPriority="39" w:semiHidden="1" w:unhideWhenUsed="1"/>
-    <w:lsdException w:name="toc 4" w:uiPriority="39" w:semiHidden="1" w:unhideWhenUsed="1"/>
-    <w:lsdException w:name="toc 5" w:uiPriority="39" w:semiHidden="1" w:unhideWhenUsed="1"/>
-    <w:lsdException w:name="toc 6" w:uiPriority="39" w:semiHidden="1" w:unhideWhenUsed="1"/>
-    <w:lsdException w:name="toc 7" w:uiPriority="39" w:semiHidden="1" w:unhideWhenUsed="1"/>
-    <w:lsdException w:name="toc 8" w:uiPriority="39" w:semiHidden="1" w:unhideWhenUsed="1"/>
-    <w:lsdException w:name="toc 9" w:uiPriority="39" w:semiHidden="1" w:unhideWhenUsed="1"/>
+    <w:lsdException w:name="toc 1" w:semiHidden="1" w:uiPriority="39" w:unhideWhenUsed="1"/>
+    <w:lsdException w:name="toc 2" w:semiHidden="1" w:uiPriority="39" w:unhideWhenUsed="1"/>
+    <w:lsdException w:name="toc 3" w:semiHidden="1" w:uiPriority="39" w:unhideWhenUsed="1"/>
+    <w:lsdException w:name="toc 4" w:semiHidden="1" w:uiPriority="39" w:unhideWhenUsed="1"/>
+    <w:lsdException w:name="toc 5" w:semiHidden="1" w:uiPriority="39" w:unhideWhenUsed="1"/>
+    <w:lsdException w:name="toc 6" w:semiHidden="1" w:uiPriority="39" w:unhideWhenUsed="1"/>
+    <w:lsdException w:name="toc 7" w:semiHidden="1" w:uiPriority="39" w:unhideWhenUsed="1"/>
+    <w:lsdException w:name="toc 8" w:semiHidden="1" w:uiPriority="39" w:unhideWhenUsed="1"/>
+    <w:lsdException w:name="toc 9" w:semiHidden="1" w:uiPriority="39" w:unhideWhenUsed="1"/>
     <w:lsdException w:name="Normal Indent" w:semiHidden="1" w:unhideWhenUsed="1"/>
     <w:lsdException w:name="footnote text" w:semiHidden="1" w:unhideWhenUsed="1"/>
     <w:lsdException w:name="annotation text" w:semiHidden="1" w:unhideWhenUsed="1"/>
     <w:lsdException w:name="header" w:semiHidden="1" w:unhideWhenUsed="1"/>
     <w:lsdException w:name="footer" w:semiHidden="1" w:unhideWhenUsed="1"/>
     <w:lsdException w:name="index heading" w:semiHidden="1" w:unhideWhenUsed="1"/>
-    <w:lsdException w:name="caption" w:uiPriority="35" w:semiHidden="1" w:unhideWhenUsed="1" w:qFormat="1"/>
+    <w:lsdException w:name="caption" w:semiHidden="1" w:uiPriority="35" w:unhideWhenUsed="1" w:qFormat="1"/>
     <w:lsdException w:name="table of figures" w:semiHidden="1" w:unhideWhenUsed="1"/>
     <w:lsdException w:name="envelope address" w:semiHidden="1" w:unhideWhenUsed="1"/>
     <w:lsdException w:name="envelope return" w:semiHidden="1" w:unhideWhenUsed="1"/>
@@ -2233,7 +2096,7 @@
     <w:lsdException w:name="Title" w:uiPriority="10" w:qFormat="1"/>
     <w:lsdException w:name="Closing" w:semiHidden="1" w:unhideWhenUsed="1"/>
     <w:lsdException w:name="Signature" w:semiHidden="1" w:unhideWhenUsed="1"/>
-    <w:lsdException w:name="Default Paragraph Font" w:uiPriority="1" w:semiHidden="1" w:unhideWhenUsed="1"/>
+    <w:lsdException w:name="Default Paragraph Font" w:semiHidden="1" w:uiPriority="1" w:unhideWhenUsed="1"/>
     <w:lsdException w:name="Body Text" w:semiHidden="1" w:unhideWhenUsed="1"/>
     <w:lsdException w:name="Body Text Indent" w:semiHidden="1" w:unhideWhenUsed="1"/>
     <w:lsdException w:name="List Continue" w:semiHidden="1" w:unhideWhenUsed="1"/>
@@ -2433,8 +2296,8 @@
     <w:lsdException w:name="Subtle Reference" w:uiPriority="31" w:qFormat="1"/>
     <w:lsdException w:name="Intense Reference" w:uiPriority="32" w:qFormat="1"/>
     <w:lsdException w:name="Book Title" w:uiPriority="33" w:qFormat="1"/>
-    <w:lsdException w:name="Bibliography" w:uiPriority="37" w:semiHidden="1" w:unhideWhenUsed="1"/>
-    <w:lsdException w:name="TOC Heading" w:uiPriority="39" w:semiHidden="1" w:unhideWhenUsed="1" w:qFormat="1"/>
+    <w:lsdException w:name="Bibliography" w:semiHidden="1" w:uiPriority="37" w:unhideWhenUsed="1"/>
+    <w:lsdException w:name="TOC Heading" w:semiHidden="1" w:uiPriority="39" w:unhideWhenUsed="1" w:qFormat="1"/>
     <w:lsdException w:name="Plain Table 1" w:uiPriority="41"/>
     <w:lsdException w:name="Plain Table 2" w:uiPriority="42"/>
     <w:lsdException w:name="Plain Table 3" w:uiPriority="43"/>
@@ -2545,7 +2408,7 @@
     <w:lsdException w:name="Unresolved Mention" w:semiHidden="1" w:unhideWhenUsed="1"/>
     <w:lsdException w:name="Smart Link" w:semiHidden="1" w:unhideWhenUsed="1"/>
   </w:latentStyles>
-  <w:style w:type="paragraph" w:styleId="Normal" w:default="1">
+  <w:style w:type="paragraph" w:default="1" w:styleId="Normal">
     <w:name w:val="Normal"/>
     <w:qFormat/>
   </w:style>
@@ -2660,13 +2523,13 @@
       <w:color w:val="666666"/>
     </w:rPr>
   </w:style>
-  <w:style w:type="character" w:styleId="DefaultParagraphFont" w:default="1">
+  <w:style w:type="character" w:default="1" w:styleId="DefaultParagraphFont">
     <w:name w:val="Default Paragraph Font"/>
     <w:uiPriority w:val="1"/>
     <w:semiHidden/>
     <w:unhideWhenUsed/>
   </w:style>
-  <w:style w:type="table" w:styleId="TableNormal" w:default="1">
+  <w:style w:type="table" w:default="1" w:styleId="TableNormal">
     <w:name w:val="Normal Table"/>
     <w:uiPriority w:val="99"/>
     <w:semiHidden/>
@@ -2681,13 +2544,13 @@
       </w:tblCellMar>
     </w:tblPr>
   </w:style>
-  <w:style w:type="numbering" w:styleId="NoList" w:default="1">
+  <w:style w:type="numbering" w:default="1" w:styleId="NoList">
     <w:name w:val="No List"/>
     <w:uiPriority w:val="99"/>
     <w:semiHidden/>
     <w:unhideWhenUsed/>
   </w:style>
-  <w:style w:type="table" w:styleId="TableNormal0" w:customStyle="1">
+  <w:style w:type="table" w:customStyle="1" w:styleId="TableNormal0">
     <w:name w:val="TableNormal"/>
     <w:tblPr>
       <w:tblCellMar>

</xml_diff>